<commit_message>
no clear relationship line added
</commit_message>
<xml_diff>
--- a/Project 1 Dashboard Report.docx
+++ b/Project 1 Dashboard Report.docx
@@ -52,15 +52,7 @@
         <w:t xml:space="preserve">CO2 can negatively affect the environment, so looking into which countries have the greatest </w:t>
       </w:r>
       <w:r>
-        <w:t xml:space="preserve">CO2 emissions can put some perspective on where those emissions are coming </w:t>
-      </w:r>
-      <w:proofErr w:type="gramStart"/>
-      <w:r>
-        <w:t>from</w:t>
-      </w:r>
-      <w:proofErr w:type="gramEnd"/>
-      <w:r>
-        <w:t xml:space="preserve"> and which countries could do better.</w:t>
+        <w:t>CO2 emissions can put some perspective on where those emissions are coming from and which countries could do better.</w:t>
       </w:r>
     </w:p>
     <w:p>
@@ -180,15 +172,7 @@
         <w:t xml:space="preserve"> likely due to the COVID pandemic</w:t>
       </w:r>
       <w:r>
-        <w:t xml:space="preserve">. Production and sales </w:t>
-      </w:r>
-      <w:proofErr w:type="gramStart"/>
-      <w:r>
-        <w:t>likely occurred</w:t>
-      </w:r>
-      <w:proofErr w:type="gramEnd"/>
-      <w:r>
-        <w:t xml:space="preserve"> less </w:t>
+        <w:t xml:space="preserve">. Production and sales likely occurred less </w:t>
       </w:r>
       <w:r>
         <w:t xml:space="preserve">across the world causing both the GDP and CO2 levels to stop increasing. </w:t>
@@ -224,6 +208,9 @@
       </w:r>
       <w:r>
         <w:t>, with the middle east being the region that has the most CO2 emissions with lower populations.</w:t>
+      </w:r>
+      <w:r>
+        <w:t xml:space="preserve"> The graph shows that there is no clear relationship between population and per capita emissions.</w:t>
       </w:r>
     </w:p>
     <w:p>
@@ -514,13 +501,8 @@
       </w:r>
     </w:p>
     <w:p>
-      <w:proofErr w:type="spellStart"/>
-      <w:r>
-        <w:t>Groupby</w:t>
-      </w:r>
-      <w:proofErr w:type="spellEnd"/>
-      <w:r>
-        <w:t xml:space="preserve"> operation</w:t>
+      <w:r>
+        <w:t>Groupby operation</w:t>
       </w:r>
       <w:r>
         <w:rPr>
@@ -1234,6 +1216,7 @@
   <w:style w:type="character" w:default="1" w:styleId="DefaultParagraphFont">
     <w:name w:val="Default Paragraph Font"/>
     <w:uiPriority w:val="1"/>
+    <w:semiHidden/>
     <w:unhideWhenUsed/>
   </w:style>
   <w:style w:type="table" w:default="1" w:styleId="TableNormal">

</xml_diff>